<commit_message>
Fixed a bug and edited document
-Fixed bug in LFU
</commit_message>
<xml_diff>
--- a/Documentation.docx
+++ b/Documentation.docx
@@ -657,57 +657,7 @@
           <w:sz w:val="32"/>
           <w:szCs w:val="32"/>
         </w:rPr>
-        <w:t>1</w:t>
-      </w:r>
-      <w:r>
-        <w:rPr>
-          <w:rFonts w:asciiTheme="majorHAnsi" w:hAnsiTheme="majorHAnsi" w:cstheme="majorHAnsi"/>
-          <w:b/>
-          <w:bCs/>
-          <w:sz w:val="32"/>
-          <w:szCs w:val="32"/>
-        </w:rPr>
-        <w:t>.</w:t>
-      </w:r>
-      <w:r>
-        <w:rPr>
-          <w:rFonts w:asciiTheme="majorHAnsi" w:hAnsiTheme="majorHAnsi" w:cstheme="majorHAnsi"/>
-          <w:b/>
-          <w:bCs/>
-          <w:sz w:val="32"/>
-          <w:szCs w:val="32"/>
-        </w:rPr>
-        <w:t>2</w:t>
-      </w:r>
-      <w:r>
-        <w:rPr>
-          <w:rFonts w:asciiTheme="majorHAnsi" w:hAnsiTheme="majorHAnsi" w:cstheme="majorHAnsi"/>
-          <w:b/>
-          <w:bCs/>
-          <w:sz w:val="32"/>
-          <w:szCs w:val="32"/>
-        </w:rPr>
-        <w:t xml:space="preserve"> </w:t>
-      </w:r>
-      <w:r>
-        <w:rPr>
-          <w:rFonts w:asciiTheme="majorHAnsi" w:hAnsiTheme="majorHAnsi" w:cstheme="majorHAnsi"/>
-          <w:b/>
-          <w:bCs/>
-          <w:sz w:val="32"/>
-          <w:szCs w:val="32"/>
-        </w:rPr>
-        <w:t xml:space="preserve">Algorithm specific </w:t>
-      </w:r>
-      <w:r>
-        <w:rPr>
-          <w:rFonts w:asciiTheme="majorHAnsi" w:hAnsiTheme="majorHAnsi" w:cstheme="majorHAnsi"/>
-          <w:b/>
-          <w:bCs/>
-          <w:sz w:val="32"/>
-          <w:szCs w:val="32"/>
-        </w:rPr>
-        <w:t>assumptions</w:t>
+        <w:t>1.2 Algorithm specific assumptions</w:t>
       </w:r>
     </w:p>
     <w:p>
@@ -813,15 +763,7 @@
           <w:sz w:val="28"/>
           <w:szCs w:val="28"/>
         </w:rPr>
-        <w:t>Assume</w:t>
-      </w:r>
-      <w:r>
-        <w:rPr>
-          <w:rFonts w:asciiTheme="majorHAnsi" w:hAnsiTheme="majorHAnsi" w:cstheme="majorHAnsi"/>
-          <w:sz w:val="28"/>
-          <w:szCs w:val="28"/>
-        </w:rPr>
-        <w:t xml:space="preserve"> that each time we reference a value from the reference string, we apply FIFO but if the reference string of the first in value is 1, we change it to 0 and move on to the next value in the FIFO queue.</w:t>
+        <w:t>Assume that each time we reference a value from the reference string, we apply FIFO but if the reference string of the first in value is 1, we change it to 0 and move on to the next value in the FIFO queue.</w:t>
       </w:r>
     </w:p>
     <w:p>
@@ -847,9 +789,107 @@
           <w:sz w:val="32"/>
           <w:szCs w:val="32"/>
         </w:rPr>
-        <w:t xml:space="preserve">Enhance second </w:t>
-      </w:r>
-      <w:r>
+        <w:t>Enhance second chance</w:t>
+      </w:r>
+    </w:p>
+    <w:p>
+      <w:pPr>
+        <w:pStyle w:val="ListParagraph"/>
+        <w:rPr>
+          <w:rFonts w:asciiTheme="majorHAnsi" w:hAnsiTheme="majorHAnsi" w:cstheme="majorHAnsi"/>
+          <w:sz w:val="28"/>
+          <w:szCs w:val="28"/>
+        </w:rPr>
+      </w:pPr>
+      <w:r>
+        <w:rPr>
+          <w:rFonts w:asciiTheme="majorHAnsi" w:hAnsiTheme="majorHAnsi" w:cstheme="majorHAnsi"/>
+          <w:sz w:val="28"/>
+          <w:szCs w:val="28"/>
+        </w:rPr>
+        <w:t>Assume that there is a next victim pointer that loops through the page frame in a circular path (when It reaches the last frame, the next victim frame will be the first), this pointer loops until it finds a candidate victim frame, this happens each time a new reference is taken from the reference string,</w:t>
+      </w:r>
+      <w:r>
+        <w:rPr>
+          <w:rFonts w:asciiTheme="majorHAnsi" w:hAnsiTheme="majorHAnsi" w:cstheme="majorHAnsi"/>
+          <w:sz w:val="28"/>
+          <w:szCs w:val="28"/>
+        </w:rPr>
+        <w:t xml:space="preserve"> also, assume that when looking whether or not</w:t>
+      </w:r>
+      <w:bookmarkStart w:id="0" w:name="_GoBack"/>
+      <w:bookmarkEnd w:id="0"/>
+      <w:r>
+        <w:rPr>
+          <w:rFonts w:asciiTheme="majorHAnsi" w:hAnsiTheme="majorHAnsi" w:cstheme="majorHAnsi"/>
+          <w:sz w:val="28"/>
+          <w:szCs w:val="28"/>
+        </w:rPr>
+        <w:t xml:space="preserve"> the reference value is in the page frame, we do not move the next victim pointer.</w:t>
+      </w:r>
+      <w:r>
+        <w:rPr>
+          <w:rFonts w:asciiTheme="majorHAnsi" w:hAnsiTheme="majorHAnsi" w:cstheme="majorHAnsi"/>
+          <w:sz w:val="28"/>
+          <w:szCs w:val="28"/>
+        </w:rPr>
+        <w:t xml:space="preserve"> </w:t>
+      </w:r>
+      <w:r>
+        <w:rPr>
+          <w:rFonts w:asciiTheme="majorHAnsi" w:hAnsiTheme="majorHAnsi" w:cstheme="majorHAnsi"/>
+          <w:sz w:val="28"/>
+          <w:szCs w:val="28"/>
+        </w:rPr>
+        <w:t>A</w:t>
+      </w:r>
+      <w:r>
+        <w:rPr>
+          <w:rFonts w:asciiTheme="majorHAnsi" w:hAnsiTheme="majorHAnsi" w:cstheme="majorHAnsi"/>
+          <w:sz w:val="28"/>
+          <w:szCs w:val="28"/>
+        </w:rPr>
+        <w:t xml:space="preserve">ctual algorithm </w:t>
+      </w:r>
+      <w:r>
+        <w:rPr>
+          <w:rFonts w:asciiTheme="majorHAnsi" w:hAnsiTheme="majorHAnsi" w:cstheme="majorHAnsi"/>
+          <w:sz w:val="28"/>
+          <w:szCs w:val="28"/>
+        </w:rPr>
+        <w:t>explained below</w:t>
+      </w:r>
+      <w:r>
+        <w:rPr>
+          <w:rFonts w:asciiTheme="majorHAnsi" w:hAnsiTheme="majorHAnsi" w:cstheme="majorHAnsi"/>
+          <w:sz w:val="28"/>
+          <w:szCs w:val="28"/>
+        </w:rPr>
+        <w:t xml:space="preserve"> </w:t>
+      </w:r>
+    </w:p>
+    <w:p>
+      <w:pPr>
+        <w:pStyle w:val="ListParagraph"/>
+        <w:rPr>
+          <w:rFonts w:asciiTheme="majorHAnsi" w:hAnsiTheme="majorHAnsi" w:cstheme="majorHAnsi"/>
+          <w:sz w:val="28"/>
+          <w:szCs w:val="28"/>
+        </w:rPr>
+      </w:pPr>
+    </w:p>
+    <w:p>
+      <w:pPr>
+        <w:pStyle w:val="ListParagraph"/>
+        <w:rPr>
+          <w:rFonts w:asciiTheme="majorHAnsi" w:hAnsiTheme="majorHAnsi" w:cstheme="majorHAnsi"/>
+          <w:sz w:val="28"/>
+          <w:szCs w:val="28"/>
+        </w:rPr>
+      </w:pPr>
+    </w:p>
+    <w:p>
+      <w:pPr>
         <w:rPr>
           <w:rFonts w:asciiTheme="majorHAnsi" w:hAnsiTheme="majorHAnsi" w:cstheme="majorHAnsi"/>
           <w:b/>
@@ -857,69 +897,6 @@
           <w:sz w:val="32"/>
           <w:szCs w:val="32"/>
         </w:rPr>
-        <w:t>chance</w:t>
-      </w:r>
-    </w:p>
-    <w:p>
-      <w:pPr>
-        <w:pStyle w:val="ListParagraph"/>
-        <w:rPr>
-          <w:rFonts w:asciiTheme="majorHAnsi" w:hAnsiTheme="majorHAnsi" w:cstheme="majorHAnsi"/>
-          <w:sz w:val="28"/>
-          <w:szCs w:val="28"/>
-        </w:rPr>
-      </w:pPr>
-      <w:r>
-        <w:rPr>
-          <w:rFonts w:asciiTheme="majorHAnsi" w:hAnsiTheme="majorHAnsi" w:cstheme="majorHAnsi"/>
-          <w:sz w:val="28"/>
-          <w:szCs w:val="28"/>
-        </w:rPr>
-        <w:t>Assume</w:t>
-      </w:r>
-      <w:r>
-        <w:rPr>
-          <w:rFonts w:asciiTheme="majorHAnsi" w:hAnsiTheme="majorHAnsi" w:cstheme="majorHAnsi"/>
-          <w:sz w:val="28"/>
-          <w:szCs w:val="28"/>
-        </w:rPr>
-        <w:t xml:space="preserve"> that there is a next victim pointer that loops through the page frame in a circular path (when It reaches the last frame, the next victim frame will be the first), this pointer loops until it finds a candidate victim frame, this happens each time a new reference is taken from the reference string, actual algorithm </w:t>
-      </w:r>
-      <w:r>
-        <w:rPr>
-          <w:rFonts w:asciiTheme="majorHAnsi" w:hAnsiTheme="majorHAnsi" w:cstheme="majorHAnsi"/>
-          <w:sz w:val="28"/>
-          <w:szCs w:val="28"/>
-        </w:rPr>
-        <w:t>explained below</w:t>
-      </w:r>
-      <w:r>
-        <w:rPr>
-          <w:rFonts w:asciiTheme="majorHAnsi" w:hAnsiTheme="majorHAnsi" w:cstheme="majorHAnsi"/>
-          <w:sz w:val="28"/>
-          <w:szCs w:val="28"/>
-        </w:rPr>
-        <w:t xml:space="preserve"> </w:t>
-      </w:r>
-    </w:p>
-    <w:p>
-      <w:pPr>
-        <w:pStyle w:val="ListParagraph"/>
-        <w:rPr>
-          <w:rFonts w:asciiTheme="majorHAnsi" w:hAnsiTheme="majorHAnsi" w:cstheme="majorHAnsi"/>
-          <w:sz w:val="28"/>
-          <w:szCs w:val="28"/>
-        </w:rPr>
-      </w:pPr>
-    </w:p>
-    <w:p>
-      <w:pPr>
-        <w:pStyle w:val="ListParagraph"/>
-        <w:rPr>
-          <w:rFonts w:asciiTheme="majorHAnsi" w:hAnsiTheme="majorHAnsi" w:cstheme="majorHAnsi"/>
-          <w:sz w:val="28"/>
-          <w:szCs w:val="28"/>
-        </w:rPr>
       </w:pPr>
     </w:p>
     <w:p>
@@ -983,17 +960,6 @@
           <w:rFonts w:asciiTheme="majorHAnsi" w:hAnsiTheme="majorHAnsi" w:cstheme="majorHAnsi"/>
           <w:b/>
           <w:bCs/>
-          <w:sz w:val="32"/>
-          <w:szCs w:val="32"/>
-        </w:rPr>
-      </w:pPr>
-    </w:p>
-    <w:p>
-      <w:pPr>
-        <w:rPr>
-          <w:rFonts w:asciiTheme="majorHAnsi" w:hAnsiTheme="majorHAnsi" w:cstheme="majorHAnsi"/>
-          <w:b/>
-          <w:bCs/>
           <w:sz w:val="44"/>
           <w:szCs w:val="44"/>
         </w:rPr>
@@ -1006,28 +972,7 @@
           <w:sz w:val="44"/>
           <w:szCs w:val="44"/>
         </w:rPr>
-        <w:lastRenderedPageBreak/>
-        <w:t>2.</w:t>
-      </w:r>
-      <w:r>
-        <w:rPr>
-          <w:rFonts w:asciiTheme="majorHAnsi" w:hAnsiTheme="majorHAnsi" w:cstheme="majorHAnsi"/>
-          <w:b/>
-          <w:bCs/>
-          <w:sz w:val="44"/>
-          <w:szCs w:val="44"/>
-        </w:rPr>
-        <w:t xml:space="preserve"> </w:t>
-      </w:r>
-      <w:r>
-        <w:rPr>
-          <w:rFonts w:asciiTheme="majorHAnsi" w:hAnsiTheme="majorHAnsi" w:cstheme="majorHAnsi"/>
-          <w:b/>
-          <w:bCs/>
-          <w:sz w:val="44"/>
-          <w:szCs w:val="44"/>
-        </w:rPr>
-        <w:t>How to test the code</w:t>
+        <w:t>2. How to test the code</w:t>
       </w:r>
     </w:p>
     <w:p>
@@ -1271,8 +1216,6 @@
           <w:szCs w:val="28"/>
         </w:rPr>
       </w:pPr>
-      <w:bookmarkStart w:id="0" w:name="_GoBack"/>
-      <w:bookmarkEnd w:id="0"/>
     </w:p>
     <w:sectPr>
       <w:pgSz w:w="12240" w:h="15840"/>

</xml_diff>

<commit_message>
Final code and documentation cleaning
</commit_message>
<xml_diff>
--- a/Documentation.docx
+++ b/Documentation.docx
@@ -246,12 +246,11 @@
           <w:szCs w:val="72"/>
           <w:u w:val="single"/>
         </w:rPr>
-        <w:t>Assignment 2</w:t>
-      </w:r>
-    </w:p>
-    <w:p>
-      <w:pPr>
-        <w:jc w:val="center"/>
+        <w:t>Page replacement algorithms a</w:t>
+      </w:r>
+      <w:bookmarkStart w:id="0" w:name="_GoBack"/>
+      <w:bookmarkEnd w:id="0"/>
+      <w:r>
         <w:rPr>
           <w:rFonts w:asciiTheme="majorHAnsi" w:hAnsiTheme="majorHAnsi" w:cstheme="majorHAnsi"/>
           <w:b/>
@@ -260,6 +259,20 @@
           <w:szCs w:val="72"/>
           <w:u w:val="single"/>
         </w:rPr>
+        <w:t>ssignment</w:t>
+      </w:r>
+    </w:p>
+    <w:p>
+      <w:pPr>
+        <w:jc w:val="center"/>
+        <w:rPr>
+          <w:rFonts w:asciiTheme="majorHAnsi" w:hAnsiTheme="majorHAnsi" w:cstheme="majorHAnsi"/>
+          <w:b/>
+          <w:bCs/>
+          <w:sz w:val="72"/>
+          <w:szCs w:val="72"/>
+          <w:u w:val="single"/>
+        </w:rPr>
       </w:pPr>
     </w:p>
     <w:p>
@@ -452,8 +465,6 @@
         </w:rPr>
         <w:t>Dr. Gamal Ibrahim Abdel Shafy</w:t>
       </w:r>
-      <w:bookmarkStart w:id="0" w:name="_GoBack"/>
-      <w:bookmarkEnd w:id="0"/>
     </w:p>
     <w:p>
       <w:pPr>
@@ -1031,6 +1042,7 @@
           <w:sz w:val="28"/>
           <w:szCs w:val="28"/>
         </w:rPr>
+        <w:lastRenderedPageBreak/>
         <w:t>A</w:t>
       </w:r>
       <w:r>
@@ -1587,17 +1599,7 @@
           <w:sz w:val="32"/>
           <w:szCs w:val="32"/>
         </w:rPr>
-        <w:t xml:space="preserve">.1 </w:t>
-      </w:r>
-      <w:r>
-        <w:rPr>
-          <w:rFonts w:asciiTheme="majorHAnsi" w:hAnsiTheme="majorHAnsi" w:cstheme="majorHAnsi"/>
-          <w:b/>
-          <w:bCs/>
-          <w:sz w:val="32"/>
-          <w:szCs w:val="32"/>
-        </w:rPr>
-        <w:t>FIFO</w:t>
+        <w:t>.1 FIFO</w:t>
       </w:r>
     </w:p>
     <w:p>
@@ -1982,13 +1984,8 @@
                             <w:r>
                               <w:t xml:space="preserve">Notice the FIFO </w:t>
                             </w:r>
-                            <w:proofErr w:type="spellStart"/>
                             <w:r>
-                              <w:t>arraylist</w:t>
-                            </w:r>
-                            <w:proofErr w:type="spellEnd"/>
-                            <w:r>
-                              <w:t xml:space="preserve"> starting with first value in and ending with first value out (Page frame value is shown for clarity, but actual FIFO array list in the code contains indexes for these value (i.e. [0,1,2])</w:t>
+                              <w:t>arraylist starting with first value in and ending with first value out (Page frame value is shown for clarity, but actual FIFO array list in the code contains indexes for these value (i.e. [0,1,2])</w:t>
                             </w:r>
                           </w:p>
                         </w:txbxContent>
@@ -2921,37 +2918,7 @@
           <w:szCs w:val="32"/>
         </w:rPr>
         <w:lastRenderedPageBreak/>
-        <w:t>3.</w:t>
-      </w:r>
-      <w:r>
-        <w:rPr>
-          <w:rFonts w:asciiTheme="majorHAnsi" w:hAnsiTheme="majorHAnsi" w:cstheme="majorHAnsi"/>
-          <w:b/>
-          <w:bCs/>
-          <w:sz w:val="32"/>
-          <w:szCs w:val="32"/>
-        </w:rPr>
-        <w:t>2</w:t>
-      </w:r>
-      <w:r>
-        <w:rPr>
-          <w:rFonts w:asciiTheme="majorHAnsi" w:hAnsiTheme="majorHAnsi" w:cstheme="majorHAnsi"/>
-          <w:b/>
-          <w:bCs/>
-          <w:sz w:val="32"/>
-          <w:szCs w:val="32"/>
-        </w:rPr>
-        <w:t xml:space="preserve"> </w:t>
-      </w:r>
-      <w:r>
-        <w:rPr>
-          <w:rFonts w:asciiTheme="majorHAnsi" w:hAnsiTheme="majorHAnsi" w:cstheme="majorHAnsi"/>
-          <w:b/>
-          <w:bCs/>
-          <w:sz w:val="32"/>
-          <w:szCs w:val="32"/>
-        </w:rPr>
-        <w:t xml:space="preserve">LFU </w:t>
+        <w:t xml:space="preserve">3.2 LFU </w:t>
       </w:r>
     </w:p>
     <w:p>
@@ -3192,13 +3159,8 @@
                             <w:r>
                               <w:t xml:space="preserve">Values 7,0,1 where added initially instead of the empty frames, you can see </w:t>
                             </w:r>
-                            <w:proofErr w:type="gramStart"/>
                             <w:r>
-                              <w:t>there</w:t>
-                            </w:r>
-                            <w:proofErr w:type="gramEnd"/>
-                            <w:r>
-                              <w:t xml:space="preserve"> reference count (Usage frequency) and there FIFO order in the last two lines</w:t>
+                              <w:t>there reference count (Usage frequency) and there FIFO order in the last two lines</w:t>
                             </w:r>
                           </w:p>
                         </w:txbxContent>
@@ -4360,47 +4322,7 @@
           <w:szCs w:val="32"/>
         </w:rPr>
         <w:lastRenderedPageBreak/>
-        <w:t>3.</w:t>
-      </w:r>
-      <w:r>
-        <w:rPr>
-          <w:rFonts w:asciiTheme="majorHAnsi" w:hAnsiTheme="majorHAnsi" w:cstheme="majorHAnsi"/>
-          <w:b/>
-          <w:bCs/>
-          <w:sz w:val="32"/>
-          <w:szCs w:val="32"/>
-        </w:rPr>
-        <w:t>3</w:t>
-      </w:r>
-      <w:r>
-        <w:rPr>
-          <w:rFonts w:asciiTheme="majorHAnsi" w:hAnsiTheme="majorHAnsi" w:cstheme="majorHAnsi"/>
-          <w:b/>
-          <w:bCs/>
-          <w:sz w:val="32"/>
-          <w:szCs w:val="32"/>
-        </w:rPr>
-        <w:t xml:space="preserve"> L</w:t>
-      </w:r>
-      <w:r>
-        <w:rPr>
-          <w:rFonts w:asciiTheme="majorHAnsi" w:hAnsiTheme="majorHAnsi" w:cstheme="majorHAnsi"/>
-          <w:b/>
-          <w:bCs/>
-          <w:sz w:val="32"/>
-          <w:szCs w:val="32"/>
-        </w:rPr>
-        <w:t>R</w:t>
-      </w:r>
-      <w:r>
-        <w:rPr>
-          <w:rFonts w:asciiTheme="majorHAnsi" w:hAnsiTheme="majorHAnsi" w:cstheme="majorHAnsi"/>
-          <w:b/>
-          <w:bCs/>
-          <w:sz w:val="32"/>
-          <w:szCs w:val="32"/>
-        </w:rPr>
-        <w:t xml:space="preserve">U </w:t>
+        <w:t xml:space="preserve">3.3 LRU </w:t>
       </w:r>
     </w:p>
     <w:p>
@@ -5299,17 +5221,7 @@
           <w:szCs w:val="32"/>
         </w:rPr>
         <w:lastRenderedPageBreak/>
-        <w:t>3.</w:t>
-      </w:r>
-      <w:r>
-        <w:rPr>
-          <w:rFonts w:asciiTheme="majorHAnsi" w:hAnsiTheme="majorHAnsi" w:cstheme="majorHAnsi"/>
-          <w:b/>
-          <w:bCs/>
-          <w:sz w:val="32"/>
-          <w:szCs w:val="32"/>
-        </w:rPr>
-        <w:t>4 Optimal algorithm</w:t>
+        <w:t>3.4 Optimal algorithm</w:t>
       </w:r>
     </w:p>
     <w:p>
@@ -5434,34 +5346,7 @@
           <w:sz w:val="28"/>
           <w:szCs w:val="28"/>
         </w:rPr>
-        <w:t>next</w:t>
-      </w:r>
-      <w:r>
-        <w:rPr>
-          <w:rFonts w:asciiTheme="majorHAnsi" w:hAnsiTheme="majorHAnsi" w:cstheme="majorHAnsi"/>
-          <w:bCs/>
-          <w:sz w:val="28"/>
-          <w:szCs w:val="28"/>
-        </w:rPr>
-        <w:t xml:space="preserve"> reference string values, and compare them to the values inside the page frame to see which value is </w:t>
-      </w:r>
-      <w:r>
-        <w:rPr>
-          <w:rFonts w:asciiTheme="majorHAnsi" w:hAnsiTheme="majorHAnsi" w:cstheme="majorHAnsi"/>
-          <w:bCs/>
-          <w:sz w:val="28"/>
-          <w:szCs w:val="28"/>
-        </w:rPr>
-        <w:t>to be used the furthest</w:t>
-      </w:r>
-      <w:r>
-        <w:rPr>
-          <w:rFonts w:asciiTheme="majorHAnsi" w:hAnsiTheme="majorHAnsi" w:cstheme="majorHAnsi"/>
-          <w:bCs/>
-          <w:sz w:val="28"/>
-          <w:szCs w:val="28"/>
-        </w:rPr>
-        <w:t xml:space="preserve">, (we move from the index of the current </w:t>
+        <w:t xml:space="preserve">next reference string values, and compare them to the values inside the page frame to see which value is to be used the furthest, (we move from the index of the current </w:t>
       </w:r>
       <w:r>
         <w:rPr>
@@ -6353,37 +6238,7 @@
           <w:szCs w:val="32"/>
         </w:rPr>
         <w:lastRenderedPageBreak/>
-        <w:t>3.</w:t>
-      </w:r>
-      <w:r>
-        <w:rPr>
-          <w:rFonts w:asciiTheme="majorHAnsi" w:hAnsiTheme="majorHAnsi" w:cstheme="majorHAnsi"/>
-          <w:b/>
-          <w:bCs/>
-          <w:sz w:val="32"/>
-          <w:szCs w:val="32"/>
-        </w:rPr>
-        <w:t>5</w:t>
-      </w:r>
-      <w:r>
-        <w:rPr>
-          <w:rFonts w:asciiTheme="majorHAnsi" w:hAnsiTheme="majorHAnsi" w:cstheme="majorHAnsi"/>
-          <w:b/>
-          <w:bCs/>
-          <w:sz w:val="32"/>
-          <w:szCs w:val="32"/>
-        </w:rPr>
-        <w:t xml:space="preserve"> </w:t>
-      </w:r>
-      <w:r>
-        <w:rPr>
-          <w:rFonts w:asciiTheme="majorHAnsi" w:hAnsiTheme="majorHAnsi" w:cstheme="majorHAnsi"/>
-          <w:b/>
-          <w:bCs/>
-          <w:sz w:val="32"/>
-          <w:szCs w:val="32"/>
-        </w:rPr>
-        <w:t>Second chance algorithm</w:t>
+        <w:t>3.5 Second chance algorithm</w:t>
       </w:r>
     </w:p>
     <w:p>
@@ -6725,13 +6580,8 @@
                             <w:r>
                               <w:t xml:space="preserve">0 is already in the frames, so we just set </w:t>
                             </w:r>
-                            <w:proofErr w:type="gramStart"/>
                             <w:r>
-                              <w:t>it’s</w:t>
-                            </w:r>
-                            <w:proofErr w:type="gramEnd"/>
-                            <w:r>
-                              <w:t xml:space="preserve"> reference bit to 1, notice that the FIFO order is unchanged.</w:t>
+                              <w:t>it’s reference bit to 1, notice that the FIFO order is unchanged.</w:t>
                             </w:r>
                           </w:p>
                         </w:txbxContent>
@@ -7665,13 +7515,8 @@
                             <w:r>
                               <w:t xml:space="preserve">0 is the next reference value, and it is already in the page frames, so we set </w:t>
                             </w:r>
-                            <w:proofErr w:type="gramStart"/>
                             <w:r>
-                              <w:t>it’s</w:t>
-                            </w:r>
-                            <w:proofErr w:type="gramEnd"/>
-                            <w:r>
-                              <w:t xml:space="preserve"> reference bit to 1 and move on</w:t>
+                              <w:t>it’s reference bit to 1 and move on</w:t>
                             </w:r>
                           </w:p>
                         </w:txbxContent>
@@ -8121,47 +7966,7 @@
           <w:sz w:val="32"/>
           <w:szCs w:val="32"/>
         </w:rPr>
-        <w:t>3.</w:t>
-      </w:r>
-      <w:r>
-        <w:rPr>
-          <w:rFonts w:asciiTheme="majorHAnsi" w:hAnsiTheme="majorHAnsi" w:cstheme="majorHAnsi"/>
-          <w:b/>
-          <w:bCs/>
-          <w:sz w:val="32"/>
-          <w:szCs w:val="32"/>
-        </w:rPr>
-        <w:t>6</w:t>
-      </w:r>
-      <w:r>
-        <w:rPr>
-          <w:rFonts w:asciiTheme="majorHAnsi" w:hAnsiTheme="majorHAnsi" w:cstheme="majorHAnsi"/>
-          <w:b/>
-          <w:bCs/>
-          <w:sz w:val="32"/>
-          <w:szCs w:val="32"/>
-        </w:rPr>
-        <w:t xml:space="preserve"> </w:t>
-      </w:r>
-      <w:r>
-        <w:rPr>
-          <w:rFonts w:asciiTheme="majorHAnsi" w:hAnsiTheme="majorHAnsi" w:cstheme="majorHAnsi"/>
-          <w:b/>
-          <w:bCs/>
-          <w:sz w:val="32"/>
-          <w:szCs w:val="32"/>
-        </w:rPr>
-        <w:t>Enhanced s</w:t>
-      </w:r>
-      <w:r>
-        <w:rPr>
-          <w:rFonts w:asciiTheme="majorHAnsi" w:hAnsiTheme="majorHAnsi" w:cstheme="majorHAnsi"/>
-          <w:b/>
-          <w:bCs/>
-          <w:sz w:val="32"/>
-          <w:szCs w:val="32"/>
-        </w:rPr>
-        <w:t>econd chance algorithm</w:t>
+        <w:t>3.6 Enhanced second chance algorithm</w:t>
       </w:r>
     </w:p>
     <w:p>

</xml_diff>